<commit_message>
00:05 Writing Upload PGW
</commit_message>
<xml_diff>
--- a/PGW/20190408/Writing.docx
+++ b/PGW/20190408/Writing.docx
@@ -16,60 +16,49 @@
           <w:b/>
           <w:sz w:val="24"/>
         </w:rPr>
-        <w:t>UNIT 2</w:t>
+        <w:t>UNIT 3</w:t>
       </w:r>
     </w:p>
     <w:p>
       <w:pPr>
-        <w:widowControl/>
-        <w:wordWrap/>
-        <w:autoSpaceDE/>
-        <w:autoSpaceDN/>
-        <w:spacing w:before="100" w:beforeAutospacing="1" w:after="100" w:afterAutospacing="1" w:line="240" w:lineRule="auto"/>
-        <w:jc w:val="left"/>
-        <w:outlineLvl w:val="2"/>
-        <w:rPr>
-          <w:rFonts w:asciiTheme="majorHAnsi" w:eastAsiaTheme="majorHAnsi" w:hAnsiTheme="majorHAnsi" w:cs="굴림"/>
-          <w:b/>
-          <w:bCs/>
-          <w:kern w:val="0"/>
-          <w:sz w:val="27"/>
-          <w:szCs w:val="27"/>
+        <w:pStyle w:val="3"/>
+        <w:spacing w:before="0" w:beforeAutospacing="0" w:after="75" w:afterAutospacing="0"/>
+        <w:rPr>
+          <w:rFonts w:asciiTheme="majorHAnsi" w:eastAsiaTheme="majorHAnsi" w:hAnsiTheme="majorHAnsi" w:cs="Arial"/>
+          <w:color w:val="3C3B40"/>
+          <w:sz w:val="45"/>
+          <w:szCs w:val="45"/>
         </w:rPr>
       </w:pPr>
       <w:r>
         <w:rPr>
-          <w:rFonts w:asciiTheme="majorHAnsi" w:eastAsiaTheme="majorHAnsi" w:hAnsiTheme="majorHAnsi" w:cs="굴림"/>
-          <w:b/>
-          <w:bCs/>
-          <w:kern w:val="0"/>
-          <w:sz w:val="27"/>
-          <w:szCs w:val="27"/>
+          <w:rFonts w:asciiTheme="majorHAnsi" w:eastAsiaTheme="majorHAnsi" w:hAnsiTheme="majorHAnsi" w:cs="Arial"/>
+          <w:color w:val="3C3B40"/>
+          <w:sz w:val="45"/>
+          <w:szCs w:val="45"/>
         </w:rPr>
         <w:t>Today’s Topic</w:t>
       </w:r>
     </w:p>
     <w:p>
       <w:pPr>
-        <w:widowControl/>
-        <w:wordWrap/>
-        <w:autoSpaceDE/>
-        <w:autoSpaceDN/>
-        <w:spacing w:before="100" w:beforeAutospacing="1" w:after="100" w:afterAutospacing="1" w:line="240" w:lineRule="auto"/>
-        <w:jc w:val="left"/>
-        <w:rPr>
-          <w:rFonts w:asciiTheme="majorHAnsi" w:eastAsiaTheme="majorHAnsi" w:hAnsiTheme="majorHAnsi" w:cs="굴림"/>
-          <w:kern w:val="0"/>
-          <w:sz w:val="22"/>
+        <w:pStyle w:val="a3"/>
+        <w:spacing w:before="0" w:beforeAutospacing="0" w:after="0" w:afterAutospacing="0" w:line="390" w:lineRule="atLeast"/>
+        <w:rPr>
+          <w:rFonts w:asciiTheme="majorHAnsi" w:eastAsiaTheme="majorHAnsi" w:hAnsiTheme="majorHAnsi" w:cs="Arial"/>
+          <w:color w:val="3C3B40"/>
+          <w:sz w:val="20"/>
+          <w:szCs w:val="20"/>
         </w:rPr>
       </w:pPr>
       <w:r>
         <w:rPr>
-          <w:rFonts w:asciiTheme="majorHAnsi" w:eastAsiaTheme="majorHAnsi" w:hAnsiTheme="majorHAnsi" w:cs="굴림"/>
-          <w:kern w:val="0"/>
-          <w:sz w:val="22"/>
-        </w:rPr>
-        <w:t xml:space="preserve">Where do you usually eat lunch? Whom do you eat with? What do you usually eat? </w:t>
+          <w:rFonts w:asciiTheme="majorHAnsi" w:eastAsiaTheme="majorHAnsi" w:hAnsiTheme="majorHAnsi" w:cs="Arial"/>
+          <w:color w:val="3C3B40"/>
+          <w:sz w:val="20"/>
+          <w:szCs w:val="20"/>
+        </w:rPr>
+        <w:t>Write about your ideal party. Where would it be? Who would come? What would you do there?</w:t>
       </w:r>
     </w:p>
     <w:p>
@@ -84,15 +73,62 @@
       <w:pPr>
         <w:rPr>
           <w:rFonts w:asciiTheme="majorHAnsi" w:eastAsiaTheme="majorHAnsi" w:hAnsiTheme="majorHAnsi"/>
-          <w:sz w:val="22"/>
+          <w:szCs w:val="20"/>
         </w:rPr>
       </w:pPr>
       <w:r>
         <w:rPr>
-          <w:rFonts w:asciiTheme="majorHAnsi" w:eastAsiaTheme="majorHAnsi" w:hAnsiTheme="majorHAnsi"/>
-          <w:sz w:val="22"/>
-        </w:rPr>
-        <w:t>I usually have lunch in my company cafeteria. I always have lunch with my coworkers. Because I spend most of my time working for the company. Lunch menu is very variable. but I usually eat for noodles. My Favorite noodles is Pasta. Pasta is very delicious. So company also wants to eat pasta as a lunch menu.</w:t>
+          <w:rFonts w:asciiTheme="majorHAnsi" w:eastAsiaTheme="majorHAnsi" w:hAnsiTheme="majorHAnsi" w:cs="Arial"/>
+          <w:color w:val="000000"/>
+          <w:szCs w:val="20"/>
+        </w:rPr>
+        <w:t xml:space="preserve">My ideal party is to play at the largest hotel in Seoul. Maybe only my best friends will be able to attend this party. For example, old local friends of mine, my high school </w:t>
+      </w:r>
+      <w:proofErr w:type="spellStart"/>
+      <w:r>
+        <w:rPr>
+          <w:rFonts w:asciiTheme="majorHAnsi" w:eastAsiaTheme="majorHAnsi" w:hAnsiTheme="majorHAnsi" w:cs="Arial"/>
+          <w:color w:val="000000"/>
+          <w:szCs w:val="20"/>
+        </w:rPr>
+        <w:t>friens</w:t>
+      </w:r>
+      <w:proofErr w:type="spellEnd"/>
+      <w:r>
+        <w:rPr>
+          <w:rFonts w:asciiTheme="majorHAnsi" w:eastAsiaTheme="majorHAnsi" w:hAnsiTheme="majorHAnsi" w:cs="Arial"/>
+          <w:color w:val="000000"/>
+          <w:szCs w:val="20"/>
+        </w:rPr>
+        <w:t>, and college friends. When all the people who are invited t</w:t>
+      </w:r>
+      <w:bookmarkStart w:id="0" w:name="_GoBack"/>
+      <w:bookmarkEnd w:id="0"/>
+      <w:r>
+        <w:rPr>
+          <w:rFonts w:asciiTheme="majorHAnsi" w:eastAsiaTheme="majorHAnsi" w:hAnsiTheme="majorHAnsi" w:cs="Arial"/>
+          <w:color w:val="000000"/>
+          <w:szCs w:val="20"/>
+        </w:rPr>
+        <w:t xml:space="preserve">o my party come together, first we will eat very delicious food. And then we will sing and dance and have fun. </w:t>
+      </w:r>
+      <w:proofErr w:type="gramStart"/>
+      <w:r>
+        <w:rPr>
+          <w:rFonts w:asciiTheme="majorHAnsi" w:eastAsiaTheme="majorHAnsi" w:hAnsiTheme="majorHAnsi" w:cs="Arial"/>
+          <w:color w:val="000000"/>
+          <w:szCs w:val="20"/>
+        </w:rPr>
+        <w:t>Finally</w:t>
+      </w:r>
+      <w:proofErr w:type="gramEnd"/>
+      <w:r>
+        <w:rPr>
+          <w:rFonts w:asciiTheme="majorHAnsi" w:eastAsiaTheme="majorHAnsi" w:hAnsiTheme="majorHAnsi" w:cs="Arial"/>
+          <w:color w:val="000000"/>
+          <w:szCs w:val="20"/>
+        </w:rPr>
+        <w:t xml:space="preserve"> we are tired, we will all play computer games. This party will be a lot of fun. We are all like crazy people!!! This is the real party I hope so.</w:t>
       </w:r>
     </w:p>
     <w:p>
@@ -106,50 +142,59 @@
     <w:p>
       <w:pPr>
         <w:rPr>
+          <w:rFonts w:asciiTheme="majorHAnsi" w:eastAsiaTheme="majorHAnsi" w:hAnsiTheme="majorHAnsi"/>
+          <w:sz w:val="22"/>
+        </w:rPr>
+      </w:pPr>
+      <w:r>
+        <w:rPr>
           <w:rFonts w:asciiTheme="majorHAnsi" w:eastAsiaTheme="majorHAnsi" w:hAnsiTheme="majorHAnsi" w:hint="eastAsia"/>
           <w:sz w:val="22"/>
-        </w:rPr>
-      </w:pPr>
-      <w:bookmarkStart w:id="0" w:name="_GoBack"/>
-      <w:bookmarkEnd w:id="0"/>
+          <w:highlight w:val="yellow"/>
+        </w:rPr>
+        <w:t>첨삭-</w:t>
+      </w:r>
+      <w:r>
+        <w:rPr>
+          <w:rFonts w:asciiTheme="majorHAnsi" w:eastAsiaTheme="majorHAnsi" w:hAnsiTheme="majorHAnsi"/>
+          <w:sz w:val="22"/>
+          <w:highlight w:val="yellow"/>
+        </w:rPr>
+        <w:t>---------------------------------------------------------------------</w:t>
+      </w:r>
     </w:p>
     <w:p>
       <w:pPr>
         <w:rPr>
-          <w:rFonts w:asciiTheme="majorHAnsi" w:eastAsiaTheme="majorHAnsi" w:hAnsiTheme="majorHAnsi"/>
-          <w:sz w:val="22"/>
+          <w:rFonts w:asciiTheme="majorHAnsi" w:eastAsiaTheme="majorHAnsi" w:hAnsiTheme="majorHAnsi" w:cs="맑은 고딕"/>
+          <w:szCs w:val="20"/>
         </w:rPr>
       </w:pPr>
       <w:r>
         <w:rPr>
-          <w:rFonts w:asciiTheme="majorHAnsi" w:eastAsiaTheme="majorHAnsi" w:hAnsiTheme="majorHAnsi" w:hint="eastAsia"/>
-          <w:sz w:val="22"/>
-          <w:highlight w:val="yellow"/>
-        </w:rPr>
-        <w:t>첨삭-</w:t>
-      </w:r>
-      <w:r>
-        <w:rPr>
-          <w:rFonts w:asciiTheme="majorHAnsi" w:eastAsiaTheme="majorHAnsi" w:hAnsiTheme="majorHAnsi"/>
-          <w:sz w:val="22"/>
-          <w:highlight w:val="yellow"/>
-        </w:rPr>
-        <w:t>---------------------------------------------------------------------</w:t>
-      </w:r>
-    </w:p>
-    <w:p>
-      <w:pPr>
-        <w:rPr>
-          <w:rFonts w:asciiTheme="majorHAnsi" w:eastAsiaTheme="majorHAnsi" w:hAnsiTheme="majorHAnsi" w:cs="맑은 고딕"/>
-          <w:sz w:val="22"/>
-        </w:rPr>
-      </w:pPr>
-      <w:r>
-        <w:rPr>
-          <w:rFonts w:asciiTheme="majorHAnsi" w:eastAsiaTheme="majorHAnsi" w:hAnsiTheme="majorHAnsi"/>
-          <w:sz w:val="22"/>
-        </w:rPr>
-        <w:t>I usually have lunch in my company cafeteria. I always have lunch with my coworkers. because I spend most of my time working for the company. There is a variety of lunch menu. but I usually eat noodles. My favorite noodle is Pasta. It is very delicious. So my colleague also wants to eat pasta for lunch.</w:t>
+          <w:rFonts w:asciiTheme="majorHAnsi" w:eastAsiaTheme="majorHAnsi" w:hAnsiTheme="majorHAnsi" w:cs="Arial"/>
+          <w:color w:val="000000"/>
+          <w:szCs w:val="20"/>
+        </w:rPr>
+        <w:t xml:space="preserve">My ideal party is one that is held at the largest hotel in Seoul. Maybe only my best friends will be invited to this party, for example, old local friends of mine, my high school friends, and college friends. When all of the guests are already present, first, we will eat very delicious food. And then we will sing, dance, and have fun. </w:t>
+      </w:r>
+      <w:proofErr w:type="gramStart"/>
+      <w:r>
+        <w:rPr>
+          <w:rFonts w:asciiTheme="majorHAnsi" w:eastAsiaTheme="majorHAnsi" w:hAnsiTheme="majorHAnsi" w:cs="Arial"/>
+          <w:color w:val="000000"/>
+          <w:szCs w:val="20"/>
+        </w:rPr>
+        <w:t>Finally</w:t>
+      </w:r>
+      <w:proofErr w:type="gramEnd"/>
+      <w:r>
+        <w:rPr>
+          <w:rFonts w:asciiTheme="majorHAnsi" w:eastAsiaTheme="majorHAnsi" w:hAnsiTheme="majorHAnsi" w:cs="Arial"/>
+          <w:color w:val="000000"/>
+          <w:szCs w:val="20"/>
+        </w:rPr>
+        <w:t xml:space="preserve"> when we are tired, we will all play computer games. This party will be a lot of fun. We will all have fun like crazy people! This is my ideal party that I hope will come true.</w:t>
       </w:r>
     </w:p>
     <w:sectPr>
@@ -652,6 +697,36 @@
       <w:szCs w:val="24"/>
     </w:rPr>
   </w:style>
+  <w:style w:type="paragraph" w:styleId="a4">
+    <w:name w:val="Balloon Text"/>
+    <w:basedOn w:val="a"/>
+    <w:link w:val="Char"/>
+    <w:uiPriority w:val="99"/>
+    <w:semiHidden/>
+    <w:unhideWhenUsed/>
+    <w:rsid w:val="00722913"/>
+    <w:pPr>
+      <w:spacing w:after="0" w:line="240" w:lineRule="auto"/>
+    </w:pPr>
+    <w:rPr>
+      <w:rFonts w:asciiTheme="majorHAnsi" w:eastAsiaTheme="majorEastAsia" w:hAnsiTheme="majorHAnsi" w:cstheme="majorBidi"/>
+      <w:sz w:val="18"/>
+      <w:szCs w:val="18"/>
+    </w:rPr>
+  </w:style>
+  <w:style w:type="character" w:customStyle="1" w:styleId="Char">
+    <w:name w:val="풍선 도움말 텍스트 Char"/>
+    <w:basedOn w:val="a0"/>
+    <w:link w:val="a4"/>
+    <w:uiPriority w:val="99"/>
+    <w:semiHidden/>
+    <w:rsid w:val="00722913"/>
+    <w:rPr>
+      <w:rFonts w:asciiTheme="majorHAnsi" w:eastAsiaTheme="majorEastAsia" w:hAnsiTheme="majorHAnsi" w:cstheme="majorBidi"/>
+      <w:sz w:val="18"/>
+      <w:szCs w:val="18"/>
+    </w:rPr>
+  </w:style>
 </w:styles>
 </file>
 

</xml_diff>